<commit_message>
Refactoring sprites of town.
</commit_message>
<xml_diff>
--- a/Assets/Documents/Ideas.docx
+++ b/Assets/Documents/Ideas.docx
@@ -110,6 +110,78 @@
         </w:rPr>
         <w:t xml:space="preserve"> to put in the islands</w:t>
       </w:r>
+    </w:p>
+    <w:p>
+      <w:pPr>
+        <w:rPr>
+          <w:lang w:val="en-GB"/>
+        </w:rPr>
+      </w:pPr>
+      <w:r>
+        <w:rPr>
+          <w:lang w:val="en-GB"/>
+        </w:rPr>
+        <w:t>Create test to the scripts</w:t>
+      </w:r>
+    </w:p>
+    <w:p>
+      <w:pPr>
+        <w:rPr>
+          <w:lang w:val="en-GB"/>
+        </w:rPr>
+      </w:pPr>
+      <w:r>
+        <w:rPr>
+          <w:lang w:val="en-GB"/>
+        </w:rPr>
+        <w:t>Compress all textures in x8 x16 x32 x128 bits</w:t>
+      </w:r>
+    </w:p>
+    <w:p>
+      <w:pPr>
+        <w:rPr>
+          <w:lang w:val="en-GB"/>
+        </w:rPr>
+      </w:pPr>
+      <w:r>
+        <w:rPr>
+          <w:lang w:val="en-GB"/>
+        </w:rPr>
+        <w:t>Create 3 dungeons to the first version.</w:t>
+      </w:r>
+    </w:p>
+    <w:p>
+      <w:pPr>
+        <w:rPr>
+          <w:lang w:val="en-GB"/>
+        </w:rPr>
+      </w:pPr>
+      <w:r>
+        <w:rPr>
+          <w:lang w:val="en-GB"/>
+        </w:rPr>
+        <w:t>Create a shop to buy different things.</w:t>
+      </w:r>
+    </w:p>
+    <w:p>
+      <w:pPr>
+        <w:rPr>
+          <w:lang w:val="en-GB"/>
+        </w:rPr>
+      </w:pPr>
+      <w:r>
+        <w:rPr>
+          <w:lang w:val="en-GB"/>
+        </w:rPr>
+        <w:t>Have a multiplatform support.</w:t>
+      </w:r>
+    </w:p>
+    <w:p>
+      <w:pPr>
+        <w:rPr>
+          <w:lang w:val="en-GB"/>
+        </w:rPr>
+      </w:pPr>
       <w:bookmarkStart w:id="0" w:name="_GoBack"/>
       <w:bookmarkEnd w:id="0"/>
     </w:p>

</xml_diff>